<commit_message>
Update Document Scanner for Computer Science NEA.docx
</commit_message>
<xml_diff>
--- a/Docs/Document Scanner for Computer Science NEA.docx
+++ b/Docs/Document Scanner for Computer Science NEA.docx
@@ -63,11 +63,10 @@
       </w:sdtPr>
       <w:sdtEndPr>
         <w:rPr>
-          <w:rFonts w:ascii="Times New Roman" w:eastAsia="Times New Roman" w:hAnsi="Times New Roman" w:cs="Times New Roman"/>
+          <w:rFonts w:eastAsia="Times New Roman" w:cs="Times New Roman"/>
           <w:b/>
           <w:bCs/>
           <w:noProof/>
-          <w:lang w:eastAsia="en-GB"/>
         </w:rPr>
       </w:sdtEndPr>
       <w:sdtContent>
@@ -1959,7 +1958,7 @@
         </w:rPr>
         <w:lastRenderedPageBreak/>
         <w:drawing>
-          <wp:anchor distT="0" distB="0" distL="114300" distR="114300" simplePos="0" relativeHeight="251658241" behindDoc="1" locked="0" layoutInCell="1" allowOverlap="1" wp14:anchorId="5D887E78" wp14:editId="4F1E67A8">
+          <wp:anchor distT="0" distB="0" distL="114300" distR="114300" simplePos="0" relativeHeight="251658240" behindDoc="1" locked="0" layoutInCell="1" allowOverlap="1" wp14:anchorId="5D887E78" wp14:editId="4F1E67A8">
             <wp:simplePos x="0" y="0"/>
             <wp:positionH relativeFrom="page">
               <wp:align>center</wp:align>
@@ -2782,7 +2781,11 @@
         <w:t xml:space="preserve"> we can assume </w:t>
       </w:r>
       <w:r>
-        <w:t>that image processing will need to be run in parallel (for the sake of redundancy)</w:t>
+        <w:t xml:space="preserve">that image processing will </w:t>
+      </w:r>
+      <w:r>
+        <w:lastRenderedPageBreak/>
+        <w:t>need to be run in parallel (for the sake of redundancy)</w:t>
       </w:r>
       <w:r>
         <w:t xml:space="preserve">, but that it will be nowhere near prohibitive limits </w:t>
@@ -2800,11 +2803,7 @@
         <w:t>hardware server)</w:t>
       </w:r>
       <w:r>
-        <w:t xml:space="preserve">. My assumption </w:t>
-      </w:r>
-      <w:r>
-        <w:lastRenderedPageBreak/>
-        <w:t>would be 1000 processes per day at the top end of image processing</w:t>
+        <w:t>. My assumption would be 1000 processes per day at the top end of image processing</w:t>
       </w:r>
       <w:r>
         <w:rPr>
@@ -2875,12 +2874,12 @@
         <w:tblLook w:val="04A0" w:firstRow="1" w:lastRow="0" w:firstColumn="1" w:lastColumn="0" w:noHBand="0" w:noVBand="1"/>
       </w:tblPr>
       <w:tblGrid>
-        <w:gridCol w:w="1500"/>
-        <w:gridCol w:w="1677"/>
-        <w:gridCol w:w="1583"/>
-        <w:gridCol w:w="1665"/>
-        <w:gridCol w:w="1753"/>
-        <w:gridCol w:w="1499"/>
+        <w:gridCol w:w="1508"/>
+        <w:gridCol w:w="1696"/>
+        <w:gridCol w:w="1603"/>
+        <w:gridCol w:w="1603"/>
+        <w:gridCol w:w="1755"/>
+        <w:gridCol w:w="1512"/>
       </w:tblGrid>
       <w:tr>
         <w:trPr>
@@ -3054,38 +3053,7 @@
                 <w:sz w:val="22"/>
                 <w:szCs w:val="22"/>
               </w:rPr>
-              <w:t xml:space="preserve">Arbitrarily </w:t>
-            </w:r>
-          </w:p>
-          <w:p>
-            <w:pPr>
-              <w:rPr>
-                <w:sz w:val="22"/>
-                <w:szCs w:val="22"/>
-              </w:rPr>
-            </w:pPr>
-            <w:r>
-              <w:rPr>
-                <w:sz w:val="22"/>
-                <w:szCs w:val="22"/>
-              </w:rPr>
-              <w:t>long</w:t>
-            </w:r>
-            <w:r>
-              <w:rPr>
-                <w:sz w:val="22"/>
-                <w:szCs w:val="22"/>
-                <w:vertAlign w:val="superscript"/>
-              </w:rPr>
-              <w:t xml:space="preserve"> [</w:t>
-            </w:r>
-            <w:r>
-              <w:rPr>
-                <w:sz w:val="22"/>
-                <w:szCs w:val="22"/>
-                <w:vertAlign w:val="superscript"/>
-              </w:rPr>
-              <w:t>6]</w:t>
+              <w:t>Up to 128 char</w:t>
             </w:r>
           </w:p>
         </w:tc>
@@ -5181,12 +5149,12 @@
         <w:tblLook w:val="04A0" w:firstRow="1" w:lastRow="0" w:firstColumn="1" w:lastColumn="0" w:noHBand="0" w:noVBand="1"/>
       </w:tblPr>
       <w:tblGrid>
-        <w:gridCol w:w="1499"/>
-        <w:gridCol w:w="1674"/>
-        <w:gridCol w:w="1587"/>
-        <w:gridCol w:w="1665"/>
-        <w:gridCol w:w="1754"/>
-        <w:gridCol w:w="1597"/>
+        <w:gridCol w:w="1508"/>
+        <w:gridCol w:w="1696"/>
+        <w:gridCol w:w="1603"/>
+        <w:gridCol w:w="1603"/>
+        <w:gridCol w:w="1755"/>
+        <w:gridCol w:w="1611"/>
       </w:tblGrid>
       <w:tr>
         <w:trPr>
@@ -5885,8 +5853,10 @@
       </w:tr>
     </w:tbl>
     <w:p/>
-    <w:p>
-      <w:r>
+    <w:p/>
+    <w:p>
+      <w:r>
+        <w:lastRenderedPageBreak/>
         <w:t>Get_Perspective_Transform.py variables</w:t>
       </w:r>
       <w:r>
@@ -5958,7 +5928,6 @@
           </w:tcPr>
           <w:p>
             <w:r>
-              <w:lastRenderedPageBreak/>
               <w:t>rect</w:t>
             </w:r>
           </w:p>
@@ -6869,6 +6838,7 @@
         </w:numPr>
       </w:pPr>
       <w:r>
+        <w:lastRenderedPageBreak/>
         <w:t>Sign Out</w:t>
       </w:r>
     </w:p>
@@ -6881,7 +6851,6 @@
         </w:numPr>
       </w:pPr>
       <w:r>
-        <w:lastRenderedPageBreak/>
         <w:t>View Previously Uploaded Images</w:t>
       </w:r>
     </w:p>
@@ -7063,14 +7032,14 @@
         <w:t xml:space="preserve"> The final module that I will list here as it is of extreme importance </w:t>
       </w:r>
       <w:r>
-        <w:t xml:space="preserve">to the backbone of my project is OpenCV (or Open source Computer Vision), which </w:t>
-      </w:r>
-      <w:r>
-        <w:t xml:space="preserve">mainly focuses on real-time computer vision. This is required for actually finding the document that </w:t>
+        <w:t xml:space="preserve">to </w:t>
       </w:r>
       <w:r>
         <w:lastRenderedPageBreak/>
-        <w:t xml:space="preserve">a user would want to scan into the website, as it is required to find the borders where a piece of paper ends and a table/the general background begins. The process where we go from finding an </w:t>
+        <w:t xml:space="preserve">the backbone of my project is OpenCV (or Open source Computer Vision), which </w:t>
+      </w:r>
+      <w:r>
+        <w:t xml:space="preserve">mainly focuses on real-time computer vision. This is required for actually finding the document that a user would want to scan into the website, as it is required to find the borders where a piece of paper ends and a table/the general background begins. The process where we go from finding an </w:t>
       </w:r>
       <w:r>
         <w:t>initial document and the transformation to become the reprocessed image utilises all of these modules, as well as a few others that are required for any kind of Computer Vision or returning an image to a user</w:t>
@@ -7132,6 +7101,7 @@
         </w:rPr>
         <w:t xml:space="preserve"> </w:t>
       </w:r>
+      <w:proofErr w:type="spellStart"/>
       <w:r>
         <w:rPr>
           <w:rFonts w:ascii="Fira Code" w:hAnsi="Fira Code"/>
@@ -7141,6 +7111,7 @@
         </w:rPr>
         <w:t>ValidateSchoolEmail</w:t>
       </w:r>
+      <w:proofErr w:type="spellEnd"/>
       <w:r>
         <w:rPr>
           <w:rFonts w:ascii="Fira Code" w:hAnsi="Fira Code"/>
@@ -7193,7 +7164,6 @@
         <w:rPr>
           <w:rFonts w:ascii="Fira Code" w:hAnsi="Fira Code"/>
           <w:i/>
-          <w:iCs/>
           <w:color w:val="89DDFF"/>
           <w:sz w:val="18"/>
           <w:szCs w:val="18"/>
@@ -7315,7 +7285,6 @@
         <w:rPr>
           <w:rFonts w:ascii="Fira Code" w:hAnsi="Fira Code"/>
           <w:i/>
-          <w:iCs/>
           <w:color w:val="89DDFF"/>
           <w:sz w:val="18"/>
           <w:szCs w:val="18"/>
@@ -7392,7 +7361,6 @@
         <w:rPr>
           <w:rFonts w:ascii="Fira Code" w:hAnsi="Fira Code"/>
           <w:i/>
-          <w:iCs/>
           <w:color w:val="89DDFF"/>
           <w:sz w:val="18"/>
           <w:szCs w:val="18"/>
@@ -7433,7 +7401,6 @@
         <w:rPr>
           <w:rFonts w:ascii="Fira Code" w:hAnsi="Fira Code"/>
           <w:i/>
-          <w:iCs/>
           <w:color w:val="89DDFF"/>
           <w:sz w:val="18"/>
           <w:szCs w:val="18"/>
@@ -7523,7 +7490,13 @@
       </w:pPr>
       <w:bookmarkStart w:id="21" w:name="_Toc33643016"/>
       <w:r>
-        <w:t>The Perspective Transformer:</w:t>
+        <w:t xml:space="preserve">The </w:t>
+      </w:r>
+      <w:r>
+        <w:t>Perspective</w:t>
+      </w:r>
+      <w:r>
+        <w:t xml:space="preserve"> Transformer:</w:t>
       </w:r>
       <w:bookmarkEnd w:id="21"/>
     </w:p>
@@ -7573,23 +7546,29 @@
         <w:t xml:space="preserve">corners of the piece of paper, </w:t>
       </w:r>
       <w:r>
-        <w:t>and finally to perform a quad to quad transformation</w:t>
-      </w:r>
-      <w:r>
-        <w:t xml:space="preserve">, where the second quad is a regular, predefined shape (in this case a rectangle with side lengths of </w:t>
+        <w:t xml:space="preserve">and finally to </w:t>
+      </w:r>
+      <w:r>
+        <w:t xml:space="preserve">perform a </w:t>
+      </w:r>
+      <w:r>
+        <w:t xml:space="preserve">quad to quad </w:t>
+      </w:r>
+      <w:r>
+        <w:t>transformation</w:t>
+      </w:r>
+      <w:r>
+        <w:t>, where the second quad is a regular, predefined shape (in this case a rectangle with side lengths</w:t>
+      </w:r>
+      <w:r>
+        <w:t xml:space="preserve"> of </w:t>
       </w:r>
       <m:oMath>
         <m:r>
           <w:rPr>
             <w:rFonts w:ascii="Cambria Math" w:hAnsi="Cambria Math"/>
           </w:rPr>
-          <m:t>1</m:t>
-        </m:r>
-        <m:r>
-          <w:rPr>
-            <w:rFonts w:ascii="Cambria Math" w:hAnsi="Cambria Math"/>
-          </w:rPr>
-          <m:t>∶</m:t>
+          <m:t>1∶</m:t>
         </m:r>
         <m:rad>
           <m:radPr>
@@ -7782,13 +7761,7 @@
           <w:rPr>
             <w:rFonts w:ascii="Cambria Math" w:eastAsiaTheme="minorEastAsia" w:hAnsi="Cambria Math"/>
           </w:rPr>
-          <m:t xml:space="preserve"> </m:t>
-        </m:r>
-        <m:r>
-          <w:rPr>
-            <w:rFonts w:ascii="Cambria Math" w:eastAsiaTheme="minorEastAsia" w:hAnsi="Cambria Math"/>
-          </w:rPr>
-          <m:t>y</m:t>
+          <m:t xml:space="preserve"> y</m:t>
         </m:r>
       </m:oMath>
       <w:r>
@@ -7828,13 +7801,7 @@
           <w:rPr>
             <w:rFonts w:ascii="Cambria Math" w:eastAsiaTheme="minorEastAsia" w:hAnsi="Cambria Math"/>
           </w:rPr>
-          <m:t xml:space="preserve"> </m:t>
-        </m:r>
-        <m:r>
-          <w:rPr>
-            <w:rFonts w:ascii="Cambria Math" w:eastAsiaTheme="minorEastAsia" w:hAnsi="Cambria Math"/>
-          </w:rPr>
-          <m:t>y</m:t>
+          <m:t xml:space="preserve"> y</m:t>
         </m:r>
       </m:oMath>
       <w:r>
@@ -7874,13 +7841,7 @@
           <w:rPr>
             <w:rFonts w:ascii="Cambria Math" w:eastAsiaTheme="minorEastAsia" w:hAnsi="Cambria Math"/>
           </w:rPr>
-          <m:t xml:space="preserve"> </m:t>
-        </m:r>
-        <m:r>
-          <w:rPr>
-            <w:rFonts w:ascii="Cambria Math" w:eastAsiaTheme="minorEastAsia" w:hAnsi="Cambria Math"/>
-          </w:rPr>
-          <m:t>y</m:t>
+          <m:t xml:space="preserve"> y</m:t>
         </m:r>
       </m:oMath>
       <w:r>
@@ -7920,13 +7881,7 @@
           <w:rPr>
             <w:rFonts w:ascii="Cambria Math" w:eastAsiaTheme="minorEastAsia" w:hAnsi="Cambria Math"/>
           </w:rPr>
-          <m:t xml:space="preserve"> </m:t>
-        </m:r>
-        <m:r>
-          <w:rPr>
-            <w:rFonts w:ascii="Cambria Math" w:eastAsiaTheme="minorEastAsia" w:hAnsi="Cambria Math"/>
-          </w:rPr>
-          <m:t>y</m:t>
+          <m:t xml:space="preserve"> y</m:t>
         </m:r>
       </m:oMath>
       <w:r>
@@ -8294,13 +8249,7 @@
           <w:rPr>
             <w:rFonts w:ascii="Cambria Math" w:hAnsi="Cambria Math"/>
           </w:rPr>
-          <m:t>x</m:t>
-        </m:r>
-        <m:r>
-          <w:rPr>
-            <w:rFonts w:ascii="Cambria Math" w:hAnsi="Cambria Math"/>
-          </w:rPr>
-          <m:t xml:space="preserve"> </m:t>
+          <m:t xml:space="preserve">x </m:t>
         </m:r>
       </m:oMath>
       <w:r>
@@ -8358,13 +8307,7 @@
           <w:rPr>
             <w:rFonts w:ascii="Cambria Math" w:hAnsi="Cambria Math"/>
           </w:rPr>
-          <m:t>x</m:t>
-        </m:r>
-        <m:r>
-          <w:rPr>
-            <w:rFonts w:ascii="Cambria Math" w:hAnsi="Cambria Math"/>
-          </w:rPr>
-          <m:t xml:space="preserve"> </m:t>
+          <m:t xml:space="preserve">x </m:t>
         </m:r>
       </m:oMath>
       <w:r>
@@ -8482,13 +8425,7 @@
           <w:rPr>
             <w:rFonts w:ascii="Cambria Math" w:eastAsiaTheme="minorEastAsia" w:hAnsi="Cambria Math"/>
           </w:rPr>
-          <m:t xml:space="preserve"> </m:t>
-        </m:r>
-        <m:r>
-          <w:rPr>
-            <w:rFonts w:ascii="Cambria Math" w:eastAsiaTheme="minorEastAsia" w:hAnsi="Cambria Math"/>
-          </w:rPr>
-          <m:t>y</m:t>
+          <m:t xml:space="preserve"> y</m:t>
         </m:r>
       </m:oMath>
       <w:r>
@@ -8516,13 +8453,7 @@
           <w:rPr>
             <w:rFonts w:ascii="Cambria Math" w:eastAsiaTheme="minorEastAsia" w:hAnsi="Cambria Math"/>
           </w:rPr>
-          <m:t xml:space="preserve"> </m:t>
-        </m:r>
-        <m:r>
-          <w:rPr>
-            <w:rFonts w:ascii="Cambria Math" w:eastAsiaTheme="minorEastAsia" w:hAnsi="Cambria Math"/>
-          </w:rPr>
-          <m:t>y</m:t>
+          <m:t xml:space="preserve"> y</m:t>
         </m:r>
       </m:oMath>
       <w:r>
@@ -8550,13 +8481,7 @@
           <w:rPr>
             <w:rFonts w:ascii="Cambria Math" w:eastAsiaTheme="minorEastAsia" w:hAnsi="Cambria Math"/>
           </w:rPr>
-          <m:t xml:space="preserve"> </m:t>
-        </m:r>
-        <m:r>
-          <w:rPr>
-            <w:rFonts w:ascii="Cambria Math" w:eastAsiaTheme="minorEastAsia" w:hAnsi="Cambria Math"/>
-          </w:rPr>
-          <m:t>y</m:t>
+          <m:t xml:space="preserve"> y</m:t>
         </m:r>
       </m:oMath>
       <w:r>
@@ -8584,13 +8509,7 @@
           <w:rPr>
             <w:rFonts w:ascii="Cambria Math" w:eastAsiaTheme="minorEastAsia" w:hAnsi="Cambria Math"/>
           </w:rPr>
-          <m:t xml:space="preserve"> </m:t>
-        </m:r>
-        <m:r>
-          <w:rPr>
-            <w:rFonts w:ascii="Cambria Math" w:eastAsiaTheme="minorEastAsia" w:hAnsi="Cambria Math"/>
-          </w:rPr>
-          <m:t>y</m:t>
+          <m:t xml:space="preserve"> y</m:t>
         </m:r>
       </m:oMath>
       <w:r>
@@ -8655,7 +8574,6 @@
           <w:rFonts w:eastAsiaTheme="minorEastAsia"/>
         </w:rPr>
       </w:pPr>
-      <w:bookmarkStart w:id="22" w:name="_GoBack"/>
       <m:oMathPara>
         <m:oMath>
           <m:r>
@@ -8864,8 +8782,10 @@
               </m:sSup>
             </m:e>
           </m:rad>
-          <w:bookmarkEnd w:id="22"/>
           <m:r>
+            <m:rPr>
+              <m:sty m:val="p"/>
+            </m:rPr>
             <w:rPr>
               <w:rFonts w:eastAsiaTheme="minorEastAsia"/>
             </w:rPr>
@@ -8936,10 +8856,10 @@
         <w:t xml:space="preserve">go to perform </w:t>
       </w:r>
       <w:r>
-        <w:t xml:space="preserve">any perspective </w:t>
-      </w:r>
-      <w:r>
-        <w:t>transformations,</w:t>
+        <w:t>any perspective transformations</w:t>
+      </w:r>
+      <w:r>
+        <w:t>,</w:t>
       </w:r>
       <w:r>
         <w:t xml:space="preserve"> I will need to know </w:t>
@@ -10244,10 +10164,7 @@
         <w:t xml:space="preserve">going downwards is represented by </w:t>
       </w:r>
       <w:r>
-        <w:t>top left, top right, bottom left, and bottom right.</w:t>
-      </w:r>
-      <w:r>
-        <w:t xml:space="preserve"> </w:t>
+        <w:t xml:space="preserve">top left, top right, bottom left, and bottom right. </w:t>
       </w:r>
       <w:r>
         <w:t xml:space="preserve">Once the mapping has been calculated, I can actually think about performing the warping. </w:t>
@@ -10268,6 +10185,12 @@
     <w:p/>
     <w:p>
       <w:r>
+        <w:br w:type="page"/>
+      </w:r>
+    </w:p>
+    <w:p>
+      <w:r>
+        <w:lastRenderedPageBreak/>
         <w:t xml:space="preserve">warpPerspective </w:t>
       </w:r>
       <w:r>
@@ -10385,13 +10308,7 @@
                         <w:rPr>
                           <w:rFonts w:ascii="Cambria Math" w:hAnsi="Cambria Math"/>
                         </w:rPr>
-                        <m:t>1</m:t>
-                      </m:r>
-                      <m:r>
-                        <w:rPr>
-                          <w:rFonts w:ascii="Cambria Math" w:hAnsi="Cambria Math"/>
-                        </w:rPr>
-                        <m:t>2</m:t>
+                        <m:t>12</m:t>
                       </m:r>
                     </m:sub>
                   </m:sSub>
@@ -10423,13 +10340,7 @@
                         <w:rPr>
                           <w:rFonts w:ascii="Cambria Math" w:hAnsi="Cambria Math"/>
                         </w:rPr>
-                        <m:t>1</m:t>
-                      </m:r>
-                      <m:r>
-                        <w:rPr>
-                          <w:rFonts w:ascii="Cambria Math" w:hAnsi="Cambria Math"/>
-                        </w:rPr>
-                        <m:t>3</m:t>
+                        <m:t>13</m:t>
                       </m:r>
                     </m:sub>
                   </m:sSub>
@@ -10465,13 +10376,7 @@
                     <w:rPr>
                       <w:rFonts w:ascii="Cambria Math" w:hAnsi="Cambria Math"/>
                     </w:rPr>
-                    <m:t>x</m:t>
-                  </m:r>
-                  <m:r>
-                    <w:rPr>
-                      <w:rFonts w:ascii="Cambria Math" w:hAnsi="Cambria Math"/>
-                    </w:rPr>
-                    <m:t>+</m:t>
+                    <m:t>x+</m:t>
                   </m:r>
                   <m:sSub>
                     <m:sSubPr>
@@ -10571,13 +10476,7 @@
                         <w:rPr>
                           <w:rFonts w:ascii="Cambria Math" w:hAnsi="Cambria Math"/>
                         </w:rPr>
-                        <m:t>2</m:t>
-                      </m:r>
-                      <m:r>
-                        <w:rPr>
-                          <w:rFonts w:ascii="Cambria Math" w:hAnsi="Cambria Math"/>
-                        </w:rPr>
-                        <m:t>1</m:t>
+                        <m:t>21</m:t>
                       </m:r>
                     </m:sub>
                   </m:sSub>
@@ -10585,13 +10484,7 @@
                     <w:rPr>
                       <w:rFonts w:ascii="Cambria Math" w:hAnsi="Cambria Math"/>
                     </w:rPr>
-                    <m:t>x</m:t>
-                  </m:r>
-                  <m:r>
-                    <w:rPr>
-                      <w:rFonts w:ascii="Cambria Math" w:hAnsi="Cambria Math"/>
-                    </w:rPr>
-                    <m:t>+</m:t>
+                    <m:t>x+</m:t>
                   </m:r>
                   <m:sSub>
                     <m:sSubPr>
@@ -10683,13 +10576,7 @@
                     <w:rPr>
                       <w:rFonts w:ascii="Cambria Math" w:hAnsi="Cambria Math"/>
                     </w:rPr>
-                    <m:t>x</m:t>
-                  </m:r>
-                  <m:r>
-                    <w:rPr>
-                      <w:rFonts w:ascii="Cambria Math" w:hAnsi="Cambria Math"/>
-                    </w:rPr>
-                    <m:t>+</m:t>
+                    <m:t>x+</m:t>
                   </m:r>
                   <m:sSub>
                     <m:sSubPr>
@@ -10754,6 +10641,9 @@
             </m:e>
           </m:d>
           <m:r>
+            <m:rPr>
+              <m:sty m:val="p"/>
+            </m:rPr>
             <w:br/>
           </m:r>
         </m:oMath>
@@ -10895,16 +10785,7 @@
           <w:sz w:val="18"/>
           <w:szCs w:val="18"/>
         </w:rPr>
-        <w:t xml:space="preserve"> </w:t>
-      </w:r>
-      <w:r>
-        <w:rPr>
-          <w:rFonts w:ascii="Fira Code" w:hAnsi="Fira Code"/>
-          <w:color w:val="82AAFF"/>
-          <w:sz w:val="18"/>
-          <w:szCs w:val="18"/>
-        </w:rPr>
-        <w:t>dsize</w:t>
+        <w:t xml:space="preserve"> dsize</w:t>
       </w:r>
       <w:r>
         <w:rPr>
@@ -10921,11 +10802,46 @@
       <w:r>
         <w:t>the parameter of dsize is itself a list which takes the maximum width and maximum height that would be calculated beforehand, when calculating the mapping for the dst points.</w:t>
       </w:r>
-    </w:p>
+      <w:r>
+        <w:t xml:space="preserve"> </w:t>
+      </w:r>
+    </w:p>
+    <w:p>
+      <w:r>
+        <w:t xml:space="preserve">i.e. </w:t>
+      </w:r>
+      <w:r>
+        <w:t xml:space="preserve">dsize = </w:t>
+      </w:r>
+      <w:r>
+        <w:t>(maxWidth, maxHeight)</w:t>
+      </w:r>
+    </w:p>
+    <w:p/>
+    <w:p>
+      <w:r>
+        <w:t>Calling the warpPerspective function returns the image after it has been operated on</w:t>
+      </w:r>
+      <w:r>
+        <w:t xml:space="preserve">, which is the image that we can then output and give to the user. </w:t>
+      </w:r>
+      <w:r>
+        <w:t>This marks the end of the code that performs the quad-to-</w:t>
+      </w:r>
+      <w:r>
+        <w:t xml:space="preserve">quad transformations, returning an image to the user after it has been operated upon.  </w:t>
+      </w:r>
+    </w:p>
+    <w:p/>
+    <w:p/>
     <w:sectPr>
+      <w:footerReference w:type="even" r:id="rId10"/>
+      <w:footerReference w:type="default" r:id="rId11"/>
       <w:pgSz w:w="11900" w:h="16840"/>
       <w:pgMar w:top="1440" w:right="1440" w:bottom="1440" w:left="1440" w:header="708" w:footer="708" w:gutter="0"/>
+      <w:pgNumType w:fmt="numberInDash" w:chapSep="colon"/>
       <w:cols w:space="708"/>
+      <w:titlePg/>
       <w:docGrid w:linePitch="360"/>
     </w:sectPr>
   </w:body>
@@ -10954,6 +10870,133 @@
 </w:endnotes>
 </file>
 
+<file path=word/footer1.xml><?xml version="1.0" encoding="utf-8"?>
+<w:ftr xmlns:wpc="http://schemas.microsoft.com/office/word/2010/wordprocessingCanvas" xmlns:cx="http://schemas.microsoft.com/office/drawing/2014/chartex" xmlns:cx1="http://schemas.microsoft.com/office/drawing/2015/9/8/chartex" xmlns:cx2="http://schemas.microsoft.com/office/drawing/2015/10/21/chartex" xmlns:cx3="http://schemas.microsoft.com/office/drawing/2016/5/9/chartex" xmlns:cx4="http://schemas.microsoft.com/office/drawing/2016/5/10/chartex" xmlns:cx5="http://schemas.microsoft.com/office/drawing/2016/5/11/chartex" xmlns:cx6="http://schemas.microsoft.com/office/drawing/2016/5/12/chartex" xmlns:cx7="http://schemas.microsoft.com/office/drawing/2016/5/13/chartex" xmlns:cx8="http://schemas.microsoft.com/office/drawing/2016/5/14/chartex" xmlns:mc="http://schemas.openxmlformats.org/markup-compatibility/2006" xmlns:aink="http://schemas.microsoft.com/office/drawing/2016/ink" xmlns:am3d="http://schemas.microsoft.com/office/drawing/2017/model3d" xmlns:o="urn:schemas-microsoft-com:office:office" xmlns:r="http://schemas.openxmlformats.org/officeDocument/2006/relationships" xmlns:m="http://schemas.openxmlformats.org/officeDocument/2006/math" xmlns:v="urn:schemas-microsoft-com:vml" xmlns:wp14="http://schemas.microsoft.com/office/word/2010/wordprocessingDrawing" xmlns:wp="http://schemas.openxmlformats.org/drawingml/2006/wordprocessingDrawing" xmlns:w10="urn:schemas-microsoft-com:office:word" xmlns:w="http://schemas.openxmlformats.org/wordprocessingml/2006/main" xmlns:w14="http://schemas.microsoft.com/office/word/2010/wordml" xmlns:w15="http://schemas.microsoft.com/office/word/2012/wordml" xmlns:w16cex="http://schemas.microsoft.com/office/word/2018/wordml/cex" xmlns:w16cid="http://schemas.microsoft.com/office/word/2016/wordml/cid" xmlns:w16="http://schemas.microsoft.com/office/word/2018/wordml" xmlns:w16se="http://schemas.microsoft.com/office/word/2015/wordml/symex" xmlns:wpg="http://schemas.microsoft.com/office/word/2010/wordprocessingGroup" xmlns:wpi="http://schemas.microsoft.com/office/word/2010/wordprocessingInk" xmlns:wne="http://schemas.microsoft.com/office/word/2006/wordml" xmlns:wps="http://schemas.microsoft.com/office/word/2010/wordprocessingShape" mc:Ignorable="w14 w15 w16se w16cid w16 w16cex wp14">
+  <w:sdt>
+    <w:sdtPr>
+      <w:rPr>
+        <w:rStyle w:val="PageNumber"/>
+      </w:rPr>
+      <w:id w:val="2093585875"/>
+      <w:docPartObj>
+        <w:docPartGallery w:val="Page Numbers (Bottom of Page)"/>
+        <w:docPartUnique/>
+      </w:docPartObj>
+    </w:sdtPr>
+    <w:sdtEndPr>
+      <w:rPr>
+        <w:rStyle w:val="PageNumber"/>
+      </w:rPr>
+    </w:sdtEndPr>
+    <w:sdtContent>
+      <w:p>
+        <w:pPr>
+          <w:pStyle w:val="Footer"/>
+          <w:framePr w:wrap="none" w:vAnchor="text" w:hAnchor="margin" w:xAlign="outside" w:y="1"/>
+          <w:rPr>
+            <w:rStyle w:val="PageNumber"/>
+          </w:rPr>
+        </w:pPr>
+        <w:r>
+          <w:rPr>
+            <w:rStyle w:val="PageNumber"/>
+          </w:rPr>
+          <w:fldChar w:fldCharType="begin"/>
+        </w:r>
+        <w:r>
+          <w:rPr>
+            <w:rStyle w:val="PageNumber"/>
+          </w:rPr>
+          <w:instrText xml:space="preserve"> PAGE </w:instrText>
+        </w:r>
+        <w:r>
+          <w:rPr>
+            <w:rStyle w:val="PageNumber"/>
+          </w:rPr>
+          <w:fldChar w:fldCharType="end"/>
+        </w:r>
+      </w:p>
+    </w:sdtContent>
+  </w:sdt>
+  <w:p>
+    <w:pPr>
+      <w:pStyle w:val="Footer"/>
+      <w:ind w:right="360" w:firstLine="360"/>
+    </w:pPr>
+  </w:p>
+</w:ftr>
+</file>
+
+<file path=word/footer2.xml><?xml version="1.0" encoding="utf-8"?>
+<w:ftr xmlns:wpc="http://schemas.microsoft.com/office/word/2010/wordprocessingCanvas" xmlns:cx="http://schemas.microsoft.com/office/drawing/2014/chartex" xmlns:cx1="http://schemas.microsoft.com/office/drawing/2015/9/8/chartex" xmlns:cx2="http://schemas.microsoft.com/office/drawing/2015/10/21/chartex" xmlns:cx3="http://schemas.microsoft.com/office/drawing/2016/5/9/chartex" xmlns:cx4="http://schemas.microsoft.com/office/drawing/2016/5/10/chartex" xmlns:cx5="http://schemas.microsoft.com/office/drawing/2016/5/11/chartex" xmlns:cx6="http://schemas.microsoft.com/office/drawing/2016/5/12/chartex" xmlns:cx7="http://schemas.microsoft.com/office/drawing/2016/5/13/chartex" xmlns:cx8="http://schemas.microsoft.com/office/drawing/2016/5/14/chartex" xmlns:mc="http://schemas.openxmlformats.org/markup-compatibility/2006" xmlns:aink="http://schemas.microsoft.com/office/drawing/2016/ink" xmlns:am3d="http://schemas.microsoft.com/office/drawing/2017/model3d" xmlns:o="urn:schemas-microsoft-com:office:office" xmlns:r="http://schemas.openxmlformats.org/officeDocument/2006/relationships" xmlns:m="http://schemas.openxmlformats.org/officeDocument/2006/math" xmlns:v="urn:schemas-microsoft-com:vml" xmlns:wp14="http://schemas.microsoft.com/office/word/2010/wordprocessingDrawing" xmlns:wp="http://schemas.openxmlformats.org/drawingml/2006/wordprocessingDrawing" xmlns:w10="urn:schemas-microsoft-com:office:word" xmlns:w="http://schemas.openxmlformats.org/wordprocessingml/2006/main" xmlns:w14="http://schemas.microsoft.com/office/word/2010/wordml" xmlns:w15="http://schemas.microsoft.com/office/word/2012/wordml" xmlns:w16cex="http://schemas.microsoft.com/office/word/2018/wordml/cex" xmlns:w16cid="http://schemas.microsoft.com/office/word/2016/wordml/cid" xmlns:w16="http://schemas.microsoft.com/office/word/2018/wordml" xmlns:w16se="http://schemas.microsoft.com/office/word/2015/wordml/symex" xmlns:wpg="http://schemas.microsoft.com/office/word/2010/wordprocessingGroup" xmlns:wpi="http://schemas.microsoft.com/office/word/2010/wordprocessingInk" xmlns:wne="http://schemas.microsoft.com/office/word/2006/wordml" xmlns:wps="http://schemas.microsoft.com/office/word/2010/wordprocessingShape" mc:Ignorable="w14 w15 w16se w16cid w16 w16cex wp14">
+  <w:sdt>
+    <w:sdtPr>
+      <w:rPr>
+        <w:rStyle w:val="PageNumber"/>
+      </w:rPr>
+      <w:id w:val="1018733293"/>
+      <w:docPartObj>
+        <w:docPartGallery w:val="Page Numbers (Bottom of Page)"/>
+        <w:docPartUnique/>
+      </w:docPartObj>
+    </w:sdtPr>
+    <w:sdtEndPr>
+      <w:rPr>
+        <w:rStyle w:val="PageNumber"/>
+      </w:rPr>
+    </w:sdtEndPr>
+    <w:sdtContent>
+      <w:p>
+        <w:pPr>
+          <w:pStyle w:val="Footer"/>
+          <w:framePr w:wrap="none" w:vAnchor="text" w:hAnchor="margin" w:xAlign="outside" w:y="1"/>
+          <w:rPr>
+            <w:rStyle w:val="PageNumber"/>
+          </w:rPr>
+        </w:pPr>
+        <w:r>
+          <w:rPr>
+            <w:rStyle w:val="PageNumber"/>
+          </w:rPr>
+          <w:fldChar w:fldCharType="begin"/>
+        </w:r>
+        <w:r>
+          <w:rPr>
+            <w:rStyle w:val="PageNumber"/>
+          </w:rPr>
+          <w:instrText xml:space="preserve"> PAGE </w:instrText>
+        </w:r>
+        <w:r>
+          <w:rPr>
+            <w:rStyle w:val="PageNumber"/>
+          </w:rPr>
+          <w:fldChar w:fldCharType="separate"/>
+        </w:r>
+        <w:r>
+          <w:rPr>
+            <w:rStyle w:val="PageNumber"/>
+            <w:noProof/>
+          </w:rPr>
+          <w:t>- 2 -</w:t>
+        </w:r>
+        <w:r>
+          <w:rPr>
+            <w:rStyle w:val="PageNumber"/>
+          </w:rPr>
+          <w:fldChar w:fldCharType="end"/>
+        </w:r>
+      </w:p>
+    </w:sdtContent>
+  </w:sdt>
+  <w:p>
+    <w:pPr>
+      <w:pStyle w:val="Footer"/>
+      <w:ind w:right="360" w:firstLine="360"/>
+    </w:pPr>
+  </w:p>
+</w:ftr>
+</file>
+
 <file path=word/footnotes.xml><?xml version="1.0" encoding="utf-8"?>
 <w:footnotes xmlns:wpc="http://schemas.microsoft.com/office/word/2010/wordprocessingCanvas" xmlns:cx="http://schemas.microsoft.com/office/drawing/2014/chartex" xmlns:cx1="http://schemas.microsoft.com/office/drawing/2015/9/8/chartex" xmlns:cx2="http://schemas.microsoft.com/office/drawing/2015/10/21/chartex" xmlns:cx3="http://schemas.microsoft.com/office/drawing/2016/5/9/chartex" xmlns:cx4="http://schemas.microsoft.com/office/drawing/2016/5/10/chartex" xmlns:cx5="http://schemas.microsoft.com/office/drawing/2016/5/11/chartex" xmlns:cx6="http://schemas.microsoft.com/office/drawing/2016/5/12/chartex" xmlns:cx7="http://schemas.microsoft.com/office/drawing/2016/5/13/chartex" xmlns:cx8="http://schemas.microsoft.com/office/drawing/2016/5/14/chartex" xmlns:mc="http://schemas.openxmlformats.org/markup-compatibility/2006" xmlns:aink="http://schemas.microsoft.com/office/drawing/2016/ink" xmlns:am3d="http://schemas.microsoft.com/office/drawing/2017/model3d" xmlns:o="urn:schemas-microsoft-com:office:office" xmlns:r="http://schemas.openxmlformats.org/officeDocument/2006/relationships" xmlns:m="http://schemas.openxmlformats.org/officeDocument/2006/math" xmlns:v="urn:schemas-microsoft-com:vml" xmlns:wp14="http://schemas.microsoft.com/office/word/2010/wordprocessingDrawing" xmlns:wp="http://schemas.openxmlformats.org/drawingml/2006/wordprocessingDrawing" xmlns:w10="urn:schemas-microsoft-com:office:word" xmlns:w="http://schemas.openxmlformats.org/wordprocessingml/2006/main" xmlns:w14="http://schemas.microsoft.com/office/word/2010/wordml" xmlns:w15="http://schemas.microsoft.com/office/word/2012/wordml" xmlns:w16cex="http://schemas.microsoft.com/office/word/2018/wordml/cex" xmlns:w16cid="http://schemas.microsoft.com/office/word/2016/wordml/cid" xmlns:w16="http://schemas.microsoft.com/office/word/2018/wordml" xmlns:w16se="http://schemas.microsoft.com/office/word/2015/wordml/symex" xmlns:wpg="http://schemas.microsoft.com/office/word/2010/wordprocessingGroup" xmlns:wpi="http://schemas.microsoft.com/office/word/2010/wordprocessingInk" xmlns:wne="http://schemas.microsoft.com/office/word/2006/wordml" xmlns:wps="http://schemas.microsoft.com/office/word/2010/wordprocessingShape" mc:Ignorable="w14 w15 w16se w16cid w16 w16cex wp14">
   <w:footnote w:type="separator" w:id="-1">
@@ -11090,13 +11133,17 @@
           <w:t>https://medium.com/udroppy/handling-thousands-of-image-upload-per-second-with-amazon-s3-7a1009e8ffc4</w:t>
         </w:r>
       </w:hyperlink>
-    </w:p>
-    <w:p>
-      <w:pPr>
-        <w:pStyle w:val="FootnoteText"/>
-      </w:pPr>
+      <w:r>
+        <w:t xml:space="preserve"> </w:t>
+      </w:r>
       <w:r>
         <w:t>but my project is nowhere near this size, so can be assumed to be a MUCH smaller value</w:t>
+      </w:r>
+      <w:r>
+        <w:t xml:space="preserve"> </w:t>
+      </w:r>
+      <w:r>
+        <w:t>(Read MUCH being 10 uploads a day as a minimum value, not handling simultaneous uploads)</w:t>
       </w:r>
     </w:p>
   </w:footnote>
@@ -11232,16 +11279,7 @@
         <w:footnoteRef/>
       </w:r>
       <w:r>
-        <w:t xml:space="preserve"> </w:t>
-      </w:r>
-      <w:r>
-        <w:rPr>
-          <w:rStyle w:val="CommentReference"/>
-        </w:rPr>
-        <w:t/>
-      </w:r>
-      <w:r>
-        <w:t>The axis argument tells NumPy’s sum function the axis of the grid it should use, depending on the dimensionality of the array, axis is any value for an n-dimensional array. In this case looking at the columns requires us to use axis=1. (Arrays start at 0, as is the norm)</w:t>
+        <w:t xml:space="preserve"> The axis argument tells NumPy’s sum function the axis of the grid it should use, depending on the dimensionality of the array, axis is any value for an n-dimensional array. In this case looking at the columns requires us to use axis=1. (Arrays start at 0, as is the norm)</w:t>
       </w:r>
     </w:p>
     <w:p>
@@ -11284,16 +11322,7 @@
         <w:footnoteRef/>
       </w:r>
       <w:r>
-        <w:t xml:space="preserve"> </w:t>
-      </w:r>
-      <w:r>
-        <w:rPr>
-          <w:rStyle w:val="CommentReference"/>
-        </w:rPr>
-        <w:t/>
-      </w:r>
-      <w:r>
-        <w:t>In the case that the user decides to save the file to the server, the file will be assigned a random alphanumeric string that is then pointed to by the media URL, so that the online version of the image can be dispersed to other users.</w:t>
+        <w:t xml:space="preserve"> In the case that the user decides to save the file to the server, the file will be assigned a random alphanumeric string that is then pointed to by the media URL, so that the online version of the image can be dispersed to other users.</w:t>
       </w:r>
     </w:p>
     <w:p>
@@ -11314,16 +11343,7 @@
         <w:footnoteRef/>
       </w:r>
       <w:r>
-        <w:t xml:space="preserve"> </w:t>
-      </w:r>
-      <w:r>
-        <w:rPr>
-          <w:rStyle w:val="CommentReference"/>
-        </w:rPr>
-        <w:t/>
-      </w:r>
-      <w:r>
-        <w:t>The URL hierarchy for linking pages together will be the default URL hierarchy used in Django, as Django will serve as my back end and front end in the project.</w:t>
+        <w:t xml:space="preserve"> The URL hierarchy for linking pages together will be the default URL hierarchy used in Django, as Django will serve as my back end and front end in the project.</w:t>
       </w:r>
     </w:p>
     <w:p>
@@ -11345,9 +11365,6 @@
       </w:r>
       <w:r>
         <w:t xml:space="preserve"> </w:t>
-      </w:r>
-      <w:r>
-        <w:t/>
       </w:r>
       <w:r>
         <w:t xml:space="preserve">This is the default Django Admin page. The functionality of the page can be found here: </w:t>
@@ -11387,16 +11404,7 @@
         <w:footnoteRef/>
       </w:r>
       <w:r>
-        <w:t xml:space="preserve"> </w:t>
-      </w:r>
-      <w:r>
-        <w:rPr>
-          <w:rStyle w:val="CommentReference"/>
-        </w:rPr>
-        <w:t/>
-      </w:r>
-      <w:r>
-        <w:t>This could be protected more by utilising 2FA (two factor authentication), by asking an admin to provide their phone number. It would allow for more security and make it more difficult for unauthorised users to access the Admin site, which could cause considerable damage.</w:t>
+        <w:t xml:space="preserve"> This could be protected more by utilising 2FA (two factor authentication), by asking an admin to provide their phone number. It would allow for more security and make it more difficult for unauthorised users to access the Admin site, which could cause considerable damage.</w:t>
       </w:r>
     </w:p>
     <w:p>
@@ -11418,9 +11426,6 @@
       </w:r>
       <w:r>
         <w:t xml:space="preserve"> </w:t>
-      </w:r>
-      <w:r>
-        <w:t/>
       </w:r>
       <w:r>
         <w:t xml:space="preserve">I will be using Django 3.0 for Python 3.7+ and writing in both Python 3.7.x and 3.8.x using a virtual environment. Django base documentation can be found here: </w:t>
@@ -11455,9 +11460,6 @@
         <w:t xml:space="preserve"> </w:t>
       </w:r>
       <w:r>
-        <w:t/>
-      </w:r>
-      <w:r>
         <w:t xml:space="preserve">Bootstrap, open source toolkit for web development and front-end components. </w:t>
       </w:r>
     </w:p>
@@ -11498,9 +11500,6 @@
         <w:t xml:space="preserve"> </w:t>
       </w:r>
       <w:r>
-        <w:t/>
-      </w:r>
-      <w:r>
         <w:t xml:space="preserve">PIL documentation is here: </w:t>
       </w:r>
       <w:hyperlink r:id="rId10" w:history="1">
@@ -11531,9 +11530,6 @@
       </w:r>
       <w:r>
         <w:t xml:space="preserve"> </w:t>
-      </w:r>
-      <w:r>
-        <w:t/>
       </w:r>
       <w:r>
         <w:t xml:space="preserve">PIL and NumPy go hand in hand when operating on images to do different transformations. </w:t>
@@ -11803,7 +11799,13 @@
         <w:t xml:space="preserve">is much more difficult to initialise with multiple dimensions, </w:t>
       </w:r>
       <w:r>
-        <w:t>yes I know it’s possible to do but it’s also a waste of time trying to operate on a regular python array when NumPy exists.</w:t>
+        <w:t>yes I know it’s possible to do but it’s also a waste of time trying to operate on a regular python array when NumPy exists</w:t>
+      </w:r>
+      <w:r>
+        <w:t xml:space="preserve"> specifically to handle those multidimensional arrays</w:t>
+      </w:r>
+      <w:r>
+        <w:t>.</w:t>
       </w:r>
     </w:p>
   </w:footnote>
@@ -11819,10 +11821,7 @@
         <w:footnoteRef/>
       </w:r>
       <w:r>
-        <w:t xml:space="preserve"> </w:t>
-      </w:r>
-      <w:r>
-        <w:t xml:space="preserve">This is actually the matrix of matrix M, the </w:t>
+        <w:t xml:space="preserve"> This is actually the matrix of matrix M, the </w:t>
       </w:r>
       <m:oMath>
         <m:r>
@@ -12622,9 +12621,9 @@
   <w:style w:type="paragraph" w:default="1" w:styleId="Normal">
     <w:name w:val="Normal"/>
     <w:qFormat/>
-    <w:rsid w:val="00891BE6"/>
+    <w:rsid w:val="004D0D4C"/>
     <w:rPr>
-      <w:rFonts w:ascii="Times New Roman" w:eastAsia="Times New Roman" w:hAnsi="Times New Roman" w:cs="Times New Roman"/>
+      <w:rFonts w:eastAsia="Times New Roman" w:cs="Times New Roman"/>
       <w:lang w:eastAsia="en-GB"/>
     </w:rPr>
   </w:style>
@@ -12647,7 +12646,6 @@
       <w:color w:val="2F5496" w:themeColor="accent1" w:themeShade="BF"/>
       <w:sz w:val="32"/>
       <w:szCs w:val="32"/>
-      <w:lang w:eastAsia="en-US"/>
     </w:rPr>
   </w:style>
   <w:style w:type="paragraph" w:styleId="Heading2">
@@ -12670,7 +12668,6 @@
       <w:color w:val="2F5496" w:themeColor="accent1" w:themeShade="BF"/>
       <w:sz w:val="26"/>
       <w:szCs w:val="26"/>
-      <w:lang w:eastAsia="en-US"/>
     </w:rPr>
   </w:style>
   <w:style w:type="paragraph" w:styleId="Heading3">
@@ -12681,7 +12678,7 @@
     <w:uiPriority w:val="9"/>
     <w:unhideWhenUsed/>
     <w:qFormat/>
-    <w:rsid w:val="006F26E4"/>
+    <w:rsid w:val="00264A76"/>
     <w:pPr>
       <w:keepNext/>
       <w:keepLines/>
@@ -12691,12 +12688,12 @@
     <w:rPr>
       <w:rFonts w:asciiTheme="majorHAnsi" w:eastAsiaTheme="majorEastAsia" w:hAnsiTheme="majorHAnsi" w:cstheme="majorBidi"/>
       <w:color w:val="1F3763" w:themeColor="accent1" w:themeShade="7F"/>
-      <w:lang w:eastAsia="en-US"/>
     </w:rPr>
   </w:style>
   <w:style w:type="character" w:default="1" w:styleId="DefaultParagraphFont">
     <w:name w:val="Default Paragraph Font"/>
     <w:uiPriority w:val="1"/>
+    <w:semiHidden/>
     <w:unhideWhenUsed/>
   </w:style>
   <w:style w:type="table" w:default="1" w:styleId="TableNormal">
@@ -12737,7 +12734,6 @@
       <w:kern w:val="28"/>
       <w:sz w:val="56"/>
       <w:szCs w:val="56"/>
-      <w:lang w:eastAsia="en-US"/>
     </w:rPr>
   </w:style>
   <w:style w:type="character" w:customStyle="1" w:styleId="TitleChar">
@@ -12810,7 +12806,7 @@
       <w:spacing w:after="160"/>
     </w:pPr>
     <w:rPr>
-      <w:rFonts w:asciiTheme="minorHAnsi" w:eastAsiaTheme="minorEastAsia" w:hAnsiTheme="minorHAnsi" w:cstheme="minorBidi"/>
+      <w:rFonts w:eastAsiaTheme="minorEastAsia" w:cstheme="minorBidi"/>
       <w:color w:val="5A5A5A" w:themeColor="text1" w:themeTint="A5"/>
       <w:spacing w:val="15"/>
       <w:sz w:val="22"/>
@@ -12843,7 +12839,7 @@
       <w:contextualSpacing/>
     </w:pPr>
     <w:rPr>
-      <w:rFonts w:asciiTheme="minorHAnsi" w:eastAsiaTheme="minorHAnsi" w:hAnsiTheme="minorHAnsi" w:cstheme="minorBidi"/>
+      <w:rFonts w:eastAsiaTheme="minorHAnsi" w:cstheme="minorBidi"/>
       <w:lang w:eastAsia="en-US"/>
     </w:rPr>
   </w:style>
@@ -12861,7 +12857,7 @@
       </w:tabs>
     </w:pPr>
     <w:rPr>
-      <w:rFonts w:asciiTheme="minorHAnsi" w:eastAsiaTheme="minorHAnsi" w:hAnsiTheme="minorHAnsi" w:cstheme="minorBidi"/>
+      <w:rFonts w:eastAsiaTheme="minorHAnsi" w:cstheme="minorBidi"/>
       <w:lang w:eastAsia="en-US"/>
     </w:rPr>
   </w:style>
@@ -12886,7 +12882,7 @@
       </w:tabs>
     </w:pPr>
     <w:rPr>
-      <w:rFonts w:asciiTheme="minorHAnsi" w:eastAsiaTheme="minorHAnsi" w:hAnsiTheme="minorHAnsi" w:cstheme="minorBidi"/>
+      <w:rFonts w:eastAsiaTheme="minorHAnsi" w:cstheme="minorBidi"/>
       <w:lang w:eastAsia="en-US"/>
     </w:rPr>
   </w:style>
@@ -12970,7 +12966,7 @@
     <w:unhideWhenUsed/>
     <w:rsid w:val="000827BD"/>
     <w:rPr>
-      <w:rFonts w:asciiTheme="minorHAnsi" w:eastAsiaTheme="minorHAnsi" w:hAnsiTheme="minorHAnsi" w:cstheme="minorBidi"/>
+      <w:rFonts w:eastAsiaTheme="minorHAnsi" w:cstheme="minorBidi"/>
       <w:sz w:val="20"/>
       <w:szCs w:val="20"/>
       <w:lang w:eastAsia="en-US"/>
@@ -13080,23 +13076,12 @@
     <w:qFormat/>
     <w:rsid w:val="00533724"/>
   </w:style>
-  <w:style w:type="character" w:customStyle="1" w:styleId="Heading3Char">
-    <w:name w:val="Heading 3 Char"/>
-    <w:basedOn w:val="DefaultParagraphFont"/>
-    <w:link w:val="Heading3"/>
-    <w:uiPriority w:val="9"/>
-    <w:rsid w:val="006F26E4"/>
-    <w:rPr>
-      <w:rFonts w:asciiTheme="majorHAnsi" w:eastAsiaTheme="majorEastAsia" w:hAnsiTheme="majorHAnsi" w:cstheme="majorBidi"/>
-      <w:color w:val="1F3763" w:themeColor="accent1" w:themeShade="7F"/>
-    </w:rPr>
-  </w:style>
   <w:style w:type="character" w:styleId="SubtleReference">
     <w:name w:val="Subtle Reference"/>
     <w:basedOn w:val="DefaultParagraphFont"/>
     <w:uiPriority w:val="31"/>
     <w:qFormat/>
-    <w:rsid w:val="006F26E4"/>
+    <w:rsid w:val="00E33741"/>
     <w:rPr>
       <w:smallCaps/>
       <w:color w:val="5A5A5A" w:themeColor="text1" w:themeTint="A5"/>
@@ -13116,7 +13101,7 @@
       <w:jc w:val="center"/>
     </w:pPr>
     <w:rPr>
-      <w:rFonts w:asciiTheme="minorHAnsi" w:eastAsiaTheme="minorHAnsi" w:hAnsiTheme="minorHAnsi" w:cstheme="minorBidi"/>
+      <w:rFonts w:eastAsiaTheme="minorHAnsi" w:cstheme="minorBidi"/>
       <w:i/>
       <w:iCs/>
       <w:color w:val="404040" w:themeColor="text1" w:themeTint="BF"/>
@@ -13128,7 +13113,7 @@
     <w:basedOn w:val="DefaultParagraphFont"/>
     <w:link w:val="Quote"/>
     <w:uiPriority w:val="29"/>
-    <w:rsid w:val="006F26E4"/>
+    <w:rsid w:val="00E33741"/>
     <w:rPr>
       <w:i/>
       <w:iCs/>
@@ -13140,7 +13125,7 @@
     <w:basedOn w:val="DefaultParagraphFont"/>
     <w:uiPriority w:val="19"/>
     <w:qFormat/>
-    <w:rsid w:val="006F26E4"/>
+    <w:rsid w:val="00E33741"/>
     <w:rPr>
       <w:i/>
       <w:iCs/>
@@ -13154,7 +13139,7 @@
     <w:uiPriority w:val="39"/>
     <w:unhideWhenUsed/>
     <w:qFormat/>
-    <w:rsid w:val="006F26E4"/>
+    <w:rsid w:val="00B953B8"/>
     <w:pPr>
       <w:spacing w:before="480" w:line="276" w:lineRule="auto"/>
       <w:outlineLvl w:val="9"/>
@@ -13179,7 +13164,7 @@
       <w:spacing w:before="120"/>
     </w:pPr>
     <w:rPr>
-      <w:rFonts w:asciiTheme="minorHAnsi" w:eastAsiaTheme="minorHAnsi" w:hAnsiTheme="minorHAnsi" w:cstheme="minorBidi"/>
+      <w:rFonts w:eastAsiaTheme="minorHAnsi" w:cstheme="minorBidi"/>
       <w:b/>
       <w:bCs/>
       <w:i/>
@@ -13200,7 +13185,7 @@
       <w:ind w:left="240"/>
     </w:pPr>
     <w:rPr>
-      <w:rFonts w:asciiTheme="minorHAnsi" w:eastAsiaTheme="minorHAnsi" w:hAnsiTheme="minorHAnsi" w:cstheme="minorBidi"/>
+      <w:rFonts w:eastAsiaTheme="minorHAnsi" w:cstheme="minorBidi"/>
       <w:b/>
       <w:bCs/>
       <w:sz w:val="22"/>
@@ -13220,7 +13205,7 @@
       <w:ind w:left="480"/>
     </w:pPr>
     <w:rPr>
-      <w:rFonts w:asciiTheme="minorHAnsi" w:eastAsiaTheme="minorHAnsi" w:hAnsiTheme="minorHAnsi" w:cstheme="minorBidi"/>
+      <w:rFonts w:eastAsiaTheme="minorHAnsi" w:cstheme="minorBidi"/>
       <w:sz w:val="20"/>
       <w:szCs w:val="20"/>
       <w:lang w:eastAsia="en-US"/>
@@ -13239,7 +13224,7 @@
       <w:ind w:left="720"/>
     </w:pPr>
     <w:rPr>
-      <w:rFonts w:asciiTheme="minorHAnsi" w:eastAsiaTheme="minorHAnsi" w:hAnsiTheme="minorHAnsi" w:cstheme="minorBidi"/>
+      <w:rFonts w:eastAsiaTheme="minorHAnsi" w:cstheme="minorBidi"/>
       <w:sz w:val="20"/>
       <w:szCs w:val="20"/>
       <w:lang w:eastAsia="en-US"/>
@@ -13258,7 +13243,7 @@
       <w:ind w:left="960"/>
     </w:pPr>
     <w:rPr>
-      <w:rFonts w:asciiTheme="minorHAnsi" w:eastAsiaTheme="minorHAnsi" w:hAnsiTheme="minorHAnsi" w:cstheme="minorBidi"/>
+      <w:rFonts w:eastAsiaTheme="minorHAnsi" w:cstheme="minorBidi"/>
       <w:sz w:val="20"/>
       <w:szCs w:val="20"/>
       <w:lang w:eastAsia="en-US"/>
@@ -13277,7 +13262,7 @@
       <w:ind w:left="1200"/>
     </w:pPr>
     <w:rPr>
-      <w:rFonts w:asciiTheme="minorHAnsi" w:eastAsiaTheme="minorHAnsi" w:hAnsiTheme="minorHAnsi" w:cstheme="minorBidi"/>
+      <w:rFonts w:eastAsiaTheme="minorHAnsi" w:cstheme="minorBidi"/>
       <w:sz w:val="20"/>
       <w:szCs w:val="20"/>
       <w:lang w:eastAsia="en-US"/>
@@ -13296,7 +13281,7 @@
       <w:ind w:left="1440"/>
     </w:pPr>
     <w:rPr>
-      <w:rFonts w:asciiTheme="minorHAnsi" w:eastAsiaTheme="minorHAnsi" w:hAnsiTheme="minorHAnsi" w:cstheme="minorBidi"/>
+      <w:rFonts w:eastAsiaTheme="minorHAnsi" w:cstheme="minorBidi"/>
       <w:sz w:val="20"/>
       <w:szCs w:val="20"/>
       <w:lang w:eastAsia="en-US"/>
@@ -13315,7 +13300,7 @@
       <w:ind w:left="1680"/>
     </w:pPr>
     <w:rPr>
-      <w:rFonts w:asciiTheme="minorHAnsi" w:eastAsiaTheme="minorHAnsi" w:hAnsiTheme="minorHAnsi" w:cstheme="minorBidi"/>
+      <w:rFonts w:eastAsiaTheme="minorHAnsi" w:cstheme="minorBidi"/>
       <w:sz w:val="20"/>
       <w:szCs w:val="20"/>
       <w:lang w:eastAsia="en-US"/>
@@ -13334,10 +13319,21 @@
       <w:ind w:left="1920"/>
     </w:pPr>
     <w:rPr>
-      <w:rFonts w:asciiTheme="minorHAnsi" w:eastAsiaTheme="minorHAnsi" w:hAnsiTheme="minorHAnsi" w:cstheme="minorBidi"/>
+      <w:rFonts w:eastAsiaTheme="minorHAnsi" w:cstheme="minorBidi"/>
       <w:sz w:val="20"/>
       <w:szCs w:val="20"/>
       <w:lang w:eastAsia="en-US"/>
+    </w:rPr>
+  </w:style>
+  <w:style w:type="character" w:customStyle="1" w:styleId="Heading3Char">
+    <w:name w:val="Heading 3 Char"/>
+    <w:basedOn w:val="DefaultParagraphFont"/>
+    <w:link w:val="Heading3"/>
+    <w:uiPriority w:val="9"/>
+    <w:rsid w:val="00264A76"/>
+    <w:rPr>
+      <w:rFonts w:asciiTheme="majorHAnsi" w:eastAsiaTheme="majorEastAsia" w:hAnsiTheme="majorHAnsi" w:cstheme="majorBidi"/>
+      <w:color w:val="1F3763" w:themeColor="accent1" w:themeShade="7F"/>
     </w:rPr>
   </w:style>
   <w:style w:type="paragraph" w:styleId="Caption">
@@ -13353,7 +13349,7 @@
       <w:spacing w:after="200"/>
     </w:pPr>
     <w:rPr>
-      <w:rFonts w:asciiTheme="minorHAnsi" w:eastAsiaTheme="minorHAnsi" w:hAnsiTheme="minorHAnsi" w:cstheme="minorBidi"/>
+      <w:rFonts w:eastAsiaTheme="minorHAnsi" w:cstheme="minorBidi"/>
       <w:i/>
       <w:iCs/>
       <w:color w:val="44546A" w:themeColor="text2"/>
@@ -13368,7 +13364,7 @@
     <w:uiPriority w:val="99"/>
     <w:semiHidden/>
     <w:unhideWhenUsed/>
-    <w:rsid w:val="006F26E4"/>
+    <w:rsid w:val="00D02976"/>
     <w:rPr>
       <w:color w:val="954F72" w:themeColor="followedHyperlink"/>
       <w:u w:val="single"/>
@@ -13383,7 +13379,7 @@
     <w:unhideWhenUsed/>
     <w:rsid w:val="006F26E4"/>
     <w:rPr>
-      <w:rFonts w:asciiTheme="minorHAnsi" w:eastAsiaTheme="minorHAnsi" w:hAnsiTheme="minorHAnsi" w:cstheme="minorBidi"/>
+      <w:rFonts w:eastAsiaTheme="minorHAnsi" w:cstheme="minorBidi"/>
       <w:sz w:val="20"/>
       <w:szCs w:val="20"/>
       <w:lang w:eastAsia="en-US"/>
@@ -13395,7 +13391,7 @@
     <w:link w:val="FootnoteText"/>
     <w:uiPriority w:val="99"/>
     <w:semiHidden/>
-    <w:rsid w:val="006F26E4"/>
+    <w:rsid w:val="00667ACC"/>
     <w:rPr>
       <w:sz w:val="20"/>
       <w:szCs w:val="20"/>
@@ -13407,7 +13403,7 @@
     <w:uiPriority w:val="99"/>
     <w:semiHidden/>
     <w:unhideWhenUsed/>
-    <w:rsid w:val="006F26E4"/>
+    <w:rsid w:val="00667ACC"/>
     <w:rPr>
       <w:vertAlign w:val="superscript"/>
     </w:rPr>
@@ -13421,7 +13417,7 @@
     <w:unhideWhenUsed/>
     <w:rsid w:val="006F26E4"/>
     <w:rPr>
-      <w:rFonts w:asciiTheme="minorHAnsi" w:eastAsiaTheme="minorHAnsi" w:hAnsiTheme="minorHAnsi" w:cstheme="minorBidi"/>
+      <w:rFonts w:eastAsiaTheme="minorHAnsi" w:cstheme="minorBidi"/>
       <w:sz w:val="20"/>
       <w:szCs w:val="20"/>
       <w:lang w:eastAsia="en-US"/>
@@ -13433,7 +13429,7 @@
     <w:link w:val="EndnoteText"/>
     <w:uiPriority w:val="99"/>
     <w:semiHidden/>
-    <w:rsid w:val="006F26E4"/>
+    <w:rsid w:val="009504E9"/>
     <w:rPr>
       <w:sz w:val="20"/>
       <w:szCs w:val="20"/>
@@ -13445,7 +13441,7 @@
     <w:uiPriority w:val="99"/>
     <w:semiHidden/>
     <w:unhideWhenUsed/>
-    <w:rsid w:val="006F26E4"/>
+    <w:rsid w:val="009504E9"/>
     <w:rPr>
       <w:vertAlign w:val="superscript"/>
     </w:rPr>
@@ -13462,7 +13458,7 @@
       <w:ind w:left="240" w:hanging="240"/>
     </w:pPr>
     <w:rPr>
-      <w:rFonts w:asciiTheme="minorHAnsi" w:eastAsiaTheme="minorHAnsi" w:hAnsiTheme="minorHAnsi" w:cstheme="minorBidi"/>
+      <w:rFonts w:eastAsiaTheme="minorHAnsi" w:cstheme="minorBidi"/>
       <w:sz w:val="18"/>
       <w:szCs w:val="18"/>
       <w:lang w:eastAsia="en-US"/>
@@ -13480,7 +13476,7 @@
       <w:ind w:left="480" w:hanging="240"/>
     </w:pPr>
     <w:rPr>
-      <w:rFonts w:asciiTheme="minorHAnsi" w:eastAsiaTheme="minorHAnsi" w:hAnsiTheme="minorHAnsi" w:cstheme="minorBidi"/>
+      <w:rFonts w:eastAsiaTheme="minorHAnsi" w:cstheme="minorBidi"/>
       <w:sz w:val="18"/>
       <w:szCs w:val="18"/>
       <w:lang w:eastAsia="en-US"/>
@@ -13498,7 +13494,7 @@
       <w:ind w:left="720" w:hanging="240"/>
     </w:pPr>
     <w:rPr>
-      <w:rFonts w:asciiTheme="minorHAnsi" w:eastAsiaTheme="minorHAnsi" w:hAnsiTheme="minorHAnsi" w:cstheme="minorBidi"/>
+      <w:rFonts w:eastAsiaTheme="minorHAnsi" w:cstheme="minorBidi"/>
       <w:sz w:val="18"/>
       <w:szCs w:val="18"/>
       <w:lang w:eastAsia="en-US"/>
@@ -13516,7 +13512,7 @@
       <w:ind w:left="960" w:hanging="240"/>
     </w:pPr>
     <w:rPr>
-      <w:rFonts w:asciiTheme="minorHAnsi" w:eastAsiaTheme="minorHAnsi" w:hAnsiTheme="minorHAnsi" w:cstheme="minorBidi"/>
+      <w:rFonts w:eastAsiaTheme="minorHAnsi" w:cstheme="minorBidi"/>
       <w:sz w:val="18"/>
       <w:szCs w:val="18"/>
       <w:lang w:eastAsia="en-US"/>
@@ -13534,7 +13530,7 @@
       <w:ind w:left="1200" w:hanging="240"/>
     </w:pPr>
     <w:rPr>
-      <w:rFonts w:asciiTheme="minorHAnsi" w:eastAsiaTheme="minorHAnsi" w:hAnsiTheme="minorHAnsi" w:cstheme="minorBidi"/>
+      <w:rFonts w:eastAsiaTheme="minorHAnsi" w:cstheme="minorBidi"/>
       <w:sz w:val="18"/>
       <w:szCs w:val="18"/>
       <w:lang w:eastAsia="en-US"/>
@@ -13552,7 +13548,7 @@
       <w:ind w:left="1440" w:hanging="240"/>
     </w:pPr>
     <w:rPr>
-      <w:rFonts w:asciiTheme="minorHAnsi" w:eastAsiaTheme="minorHAnsi" w:hAnsiTheme="minorHAnsi" w:cstheme="minorBidi"/>
+      <w:rFonts w:eastAsiaTheme="minorHAnsi" w:cstheme="minorBidi"/>
       <w:sz w:val="18"/>
       <w:szCs w:val="18"/>
       <w:lang w:eastAsia="en-US"/>
@@ -13570,7 +13566,7 @@
       <w:ind w:left="1680" w:hanging="240"/>
     </w:pPr>
     <w:rPr>
-      <w:rFonts w:asciiTheme="minorHAnsi" w:eastAsiaTheme="minorHAnsi" w:hAnsiTheme="minorHAnsi" w:cstheme="minorBidi"/>
+      <w:rFonts w:eastAsiaTheme="minorHAnsi" w:cstheme="minorBidi"/>
       <w:sz w:val="18"/>
       <w:szCs w:val="18"/>
       <w:lang w:eastAsia="en-US"/>
@@ -13588,7 +13584,7 @@
       <w:ind w:left="1920" w:hanging="240"/>
     </w:pPr>
     <w:rPr>
-      <w:rFonts w:asciiTheme="minorHAnsi" w:eastAsiaTheme="minorHAnsi" w:hAnsiTheme="minorHAnsi" w:cstheme="minorBidi"/>
+      <w:rFonts w:eastAsiaTheme="minorHAnsi" w:cstheme="minorBidi"/>
       <w:sz w:val="18"/>
       <w:szCs w:val="18"/>
       <w:lang w:eastAsia="en-US"/>
@@ -13606,7 +13602,7 @@
       <w:ind w:left="2160" w:hanging="240"/>
     </w:pPr>
     <w:rPr>
-      <w:rFonts w:asciiTheme="minorHAnsi" w:eastAsiaTheme="minorHAnsi" w:hAnsiTheme="minorHAnsi" w:cstheme="minorBidi"/>
+      <w:rFonts w:eastAsiaTheme="minorHAnsi" w:cstheme="minorBidi"/>
       <w:sz w:val="18"/>
       <w:szCs w:val="18"/>
       <w:lang w:eastAsia="en-US"/>
@@ -13624,13 +13620,21 @@
       <w:jc w:val="center"/>
     </w:pPr>
     <w:rPr>
-      <w:rFonts w:asciiTheme="minorHAnsi" w:eastAsiaTheme="minorHAnsi" w:hAnsiTheme="minorHAnsi" w:cstheme="minorBidi"/>
+      <w:rFonts w:eastAsiaTheme="minorHAnsi" w:cstheme="minorBidi"/>
       <w:b/>
       <w:bCs/>
       <w:sz w:val="26"/>
       <w:szCs w:val="26"/>
       <w:lang w:eastAsia="en-US"/>
     </w:rPr>
+  </w:style>
+  <w:style w:type="character" w:styleId="PageNumber">
+    <w:name w:val="page number"/>
+    <w:basedOn w:val="DefaultParagraphFont"/>
+    <w:uiPriority w:val="99"/>
+    <w:semiHidden/>
+    <w:unhideWhenUsed/>
+    <w:rsid w:val="00866697"/>
   </w:style>
 </w:styles>
 </file>
@@ -13932,16 +13936,18 @@
 
 <file path=word/webextensions/taskpanes.xml><?xml version="1.0" encoding="utf-8"?>
 <wetp:taskpanes xmlns:wetp="http://schemas.microsoft.com/office/webextensions/taskpanes/2010/11">
-  <wetp:taskpane dockstate="right" visibility="0" width="350" row="0">
+  <wetp:taskpane dockstate="right" visibility="0" width="0" row="0">
     <wetp:webextensionref xmlns:r="http://schemas.openxmlformats.org/officeDocument/2006/relationships" r:id="rId1"/>
   </wetp:taskpane>
 </wetp:taskpanes>
 </file>
 
 <file path=word/webextensions/webextension1.xml><?xml version="1.0" encoding="utf-8"?>
-<we:webextension xmlns:we="http://schemas.microsoft.com/office/webextensions/webextension/2010/11" id="{8FDE2F00-63CF-6E40-B166-F6FEAE5936F2}">
+<we:webextension xmlns:we="http://schemas.microsoft.com/office/webextensions/webextension/2010/11" id="{B40BA90E-F09B-8F44-9083-38D71E15CA15}">
   <we:reference id="wa104099688" version="1.3.0.0" store="en-GB" storeType="OMEX"/>
-  <we:alternateReferences/>
+  <we:alternateReferences>
+    <we:reference id="wa104099688" version="1.3.0.0" store="en-GB" storeType="OMEX"/>
+  </we:alternateReferences>
   <we:properties/>
   <we:bindings/>
   <we:snapshot xmlns:r="http://schemas.openxmlformats.org/officeDocument/2006/relationships"/>
@@ -13953,7 +13959,7 @@
 </file>
 
 <file path=customXml/itemProps1.xml><?xml version="1.0" encoding="utf-8"?>
-<ds:datastoreItem xmlns:ds="http://schemas.openxmlformats.org/officeDocument/2006/customXml" ds:itemID="{2D8CE3CE-99EB-424D-B7B5-30857DE2F88C}">
+<ds:datastoreItem xmlns:ds="http://schemas.openxmlformats.org/officeDocument/2006/customXml" ds:itemID="{A658E961-25D5-C34E-88F2-B09EAB4BEB90}">
   <ds:schemaRefs>
     <ds:schemaRef ds:uri="http://schemas.openxmlformats.org/officeDocument/2006/bibliography"/>
   </ds:schemaRefs>

</xml_diff>